<commit_message>
Documentos atualizados - Novas informações inseridas
</commit_message>
<xml_diff>
--- a/Guia HTML - CSS/CSS comandos de formatação.docx
+++ b/Guia HTML - CSS/CSS comandos de formatação.docx
@@ -1901,46 +1901,74 @@
         </w:rPr>
         <w:t> — como antes, isso define a cor de fundo do elemento. Usamos um tipo de laranja avermelhado no corpo, para opor ao azul escuro no elemento </w:t>
       </w:r>
-      <w:hyperlink r:id="rId7" w:tooltip="O elemento HTML &lt;html&gt; (ou HTML root element) representa a raiz de um HTML ou XHTML documento. Todos os outros elementos devem ser descendentes desse elemento." w:history="1">
-        <w:r>
-          <w:rPr>
-            <w:rFonts w:ascii="Consolas" w:eastAsia="Times New Roman" w:hAnsi="Consolas" w:cs="Courier New"/>
-            <w:color w:val="3D7E9A"/>
-            <w:spacing w:val="-1"/>
-            <w:sz w:val="20"/>
-            <w:szCs w:val="20"/>
-            <w:bdr w:val="none" w:sz="0" w:space="0" w:color="auto" w:frame="1"/>
-            <w:lang w:val="pt-BR"/>
-          </w:rPr>
-          <w:t>&lt;</w:t>
-        </w:r>
-        <w:proofErr w:type="spellStart"/>
-        <w:r>
-          <w:rPr>
-            <w:rFonts w:ascii="Consolas" w:eastAsia="Times New Roman" w:hAnsi="Consolas" w:cs="Courier New"/>
-            <w:color w:val="3D7E9A"/>
-            <w:spacing w:val="-1"/>
-            <w:sz w:val="20"/>
-            <w:szCs w:val="20"/>
-            <w:bdr w:val="none" w:sz="0" w:space="0" w:color="auto" w:frame="1"/>
-            <w:lang w:val="pt-BR"/>
-          </w:rPr>
-          <w:t>html</w:t>
-        </w:r>
-        <w:proofErr w:type="spellEnd"/>
-        <w:r>
-          <w:rPr>
-            <w:rFonts w:ascii="Consolas" w:eastAsia="Times New Roman" w:hAnsi="Consolas" w:cs="Courier New"/>
-            <w:color w:val="3D7E9A"/>
-            <w:spacing w:val="-1"/>
-            <w:sz w:val="20"/>
-            <w:szCs w:val="20"/>
-            <w:bdr w:val="none" w:sz="0" w:space="0" w:color="auto" w:frame="1"/>
-            <w:lang w:val="pt-BR"/>
-          </w:rPr>
-          <w:t>&gt;</w:t>
-        </w:r>
-      </w:hyperlink>
+      <w:r>
+        <w:fldChar w:fldCharType="begin"/>
+      </w:r>
+      <w:r>
+        <w:rPr>
+          <w:lang w:val="pt-BR"/>
+        </w:rPr>
+        <w:instrText xml:space="preserve"> HY</w:instrText>
+      </w:r>
+      <w:r>
+        <w:rPr>
+          <w:lang w:val="pt-BR"/>
+        </w:rPr>
+        <w:instrText xml:space="preserve">PERLINK "https://developer.mozilla.org/pt-BR/docs/Web/HTML/Element/html" \o "O elemento HTML &lt;html&gt; (ou HTML root element) representa a raiz de um HTML ou XHTML documento. Todos os outros elementos devem ser descendentes desse elemento." </w:instrText>
+      </w:r>
+      <w:r>
+        <w:fldChar w:fldCharType="separate"/>
+      </w:r>
+      <w:r>
+        <w:rPr>
+          <w:rFonts w:ascii="Consolas" w:eastAsia="Times New Roman" w:hAnsi="Consolas" w:cs="Courier New"/>
+          <w:color w:val="3D7E9A"/>
+          <w:spacing w:val="-1"/>
+          <w:sz w:val="20"/>
+          <w:szCs w:val="20"/>
+          <w:bdr w:val="none" w:sz="0" w:space="0" w:color="auto" w:frame="1"/>
+          <w:lang w:val="pt-BR"/>
+        </w:rPr>
+        <w:t>&lt;</w:t>
+      </w:r>
+      <w:proofErr w:type="spellStart"/>
+      <w:r>
+        <w:rPr>
+          <w:rFonts w:ascii="Consolas" w:eastAsia="Times New Roman" w:hAnsi="Consolas" w:cs="Courier New"/>
+          <w:color w:val="3D7E9A"/>
+          <w:spacing w:val="-1"/>
+          <w:sz w:val="20"/>
+          <w:szCs w:val="20"/>
+          <w:bdr w:val="none" w:sz="0" w:space="0" w:color="auto" w:frame="1"/>
+          <w:lang w:val="pt-BR"/>
+        </w:rPr>
+        <w:t>html</w:t>
+      </w:r>
+      <w:proofErr w:type="spellEnd"/>
+      <w:r>
+        <w:rPr>
+          <w:rFonts w:ascii="Consolas" w:eastAsia="Times New Roman" w:hAnsi="Consolas" w:cs="Courier New"/>
+          <w:color w:val="3D7E9A"/>
+          <w:spacing w:val="-1"/>
+          <w:sz w:val="20"/>
+          <w:szCs w:val="20"/>
+          <w:bdr w:val="none" w:sz="0" w:space="0" w:color="auto" w:frame="1"/>
+          <w:lang w:val="pt-BR"/>
+        </w:rPr>
+        <w:t>&gt;</w:t>
+      </w:r>
+      <w:r>
+        <w:rPr>
+          <w:rFonts w:ascii="Consolas" w:eastAsia="Times New Roman" w:hAnsi="Consolas" w:cs="Courier New"/>
+          <w:color w:val="3D7E9A"/>
+          <w:spacing w:val="-1"/>
+          <w:sz w:val="20"/>
+          <w:szCs w:val="20"/>
+          <w:bdr w:val="none" w:sz="0" w:space="0" w:color="auto" w:frame="1"/>
+          <w:lang w:val="pt-BR"/>
+        </w:rPr>
+        <w:fldChar w:fldCharType="end"/>
+      </w:r>
       <w:r>
         <w:rPr>
           <w:rFonts w:ascii="Arial" w:eastAsia="Times New Roman" w:hAnsi="Arial" w:cs="Arial"/>
@@ -2133,36 +2161,59 @@
         </w:rPr>
         <w:t>, você também pode usar um, dois, ou três valores, conforme documentado na </w:t>
       </w:r>
-      <w:hyperlink r:id="rId8" w:anchor="Sintaxe" w:history="1">
-        <w:r>
-          <w:rPr>
-            <w:rFonts w:ascii="Arial" w:eastAsia="Times New Roman" w:hAnsi="Arial" w:cs="Arial"/>
-            <w:color w:val="3D7E9A"/>
-            <w:spacing w:val="-1"/>
-            <w:sz w:val="24"/>
-            <w:szCs w:val="24"/>
-            <w:u w:val="single"/>
-            <w:bdr w:val="none" w:sz="0" w:space="0" w:color="auto" w:frame="1"/>
-            <w:lang w:val="pt-BR"/>
-          </w:rPr>
-          <w:t xml:space="preserve">sintaxe do </w:t>
-        </w:r>
-        <w:proofErr w:type="spellStart"/>
-        <w:r>
-          <w:rPr>
-            <w:rFonts w:ascii="Arial" w:eastAsia="Times New Roman" w:hAnsi="Arial" w:cs="Arial"/>
-            <w:color w:val="3D7E9A"/>
-            <w:spacing w:val="-1"/>
-            <w:sz w:val="24"/>
-            <w:szCs w:val="24"/>
-            <w:u w:val="single"/>
-            <w:bdr w:val="none" w:sz="0" w:space="0" w:color="auto" w:frame="1"/>
-            <w:lang w:val="pt-BR"/>
-          </w:rPr>
-          <w:t>padding</w:t>
-        </w:r>
-        <w:proofErr w:type="spellEnd"/>
-      </w:hyperlink>
+      <w:r>
+        <w:fldChar w:fldCharType="begin"/>
+      </w:r>
+      <w:r>
+        <w:rPr>
+          <w:lang w:val="pt-BR"/>
+        </w:rPr>
+        <w:instrText xml:space="preserve"> HYPERLINK "https://developer.mozilla.org/pt-BR/docs/Web/CSS/padding" \l "Sintaxe" </w:instrText>
+      </w:r>
+      <w:r>
+        <w:fldChar w:fldCharType="separate"/>
+      </w:r>
+      <w:r>
+        <w:rPr>
+          <w:rFonts w:ascii="Arial" w:eastAsia="Times New Roman" w:hAnsi="Arial" w:cs="Arial"/>
+          <w:color w:val="3D7E9A"/>
+          <w:spacing w:val="-1"/>
+          <w:sz w:val="24"/>
+          <w:szCs w:val="24"/>
+          <w:u w:val="single"/>
+          <w:bdr w:val="none" w:sz="0" w:space="0" w:color="auto" w:frame="1"/>
+          <w:lang w:val="pt-BR"/>
+        </w:rPr>
+        <w:t xml:space="preserve">sintaxe do </w:t>
+      </w:r>
+      <w:proofErr w:type="spellStart"/>
+      <w:r>
+        <w:rPr>
+          <w:rFonts w:ascii="Arial" w:eastAsia="Times New Roman" w:hAnsi="Arial" w:cs="Arial"/>
+          <w:color w:val="3D7E9A"/>
+          <w:spacing w:val="-1"/>
+          <w:sz w:val="24"/>
+          <w:szCs w:val="24"/>
+          <w:u w:val="single"/>
+          <w:bdr w:val="none" w:sz="0" w:space="0" w:color="auto" w:frame="1"/>
+          <w:lang w:val="pt-BR"/>
+        </w:rPr>
+        <w:t>padding</w:t>
+      </w:r>
+      <w:proofErr w:type="spellEnd"/>
+      <w:r>
+        <w:rPr>
+          <w:rFonts w:ascii="Arial" w:eastAsia="Times New Roman" w:hAnsi="Arial" w:cs="Arial"/>
+          <w:color w:val="3D7E9A"/>
+          <w:spacing w:val="-1"/>
+          <w:sz w:val="24"/>
+          <w:szCs w:val="24"/>
+          <w:u w:val="single"/>
+          <w:bdr w:val="none" w:sz="0" w:space="0" w:color="auto" w:frame="1"/>
+          <w:lang w:val="pt-BR"/>
+        </w:rPr>
+        <w:fldChar w:fldCharType="end"/>
+      </w:r>
       <w:r>
         <w:rPr>
           <w:rFonts w:ascii="Arial" w:eastAsia="Times New Roman" w:hAnsi="Arial" w:cs="Arial"/>
@@ -3943,7 +3994,7 @@
         </w:rPr>
         <w:t> que aprendemos anteriormente para o corpo, mas também precisamos fazer outra coisa. O elemento </w:t>
       </w:r>
-      <w:hyperlink r:id="rId9" w:tooltip="O elemento &lt;body&gt; do HTML representa o conteúdo de um documento HTML. è permitido apenas um &lt;body&gt; por documento." w:history="1">
+      <w:hyperlink r:id="rId7" w:tooltip="O elemento &lt;body&gt; do HTML representa o conteúdo de um documento HTML. è permitido apenas um &lt;body&gt; por documento." w:history="1">
         <w:r>
           <w:rPr>
             <w:rFonts w:ascii="Consolas" w:eastAsia="Times New Roman" w:hAnsi="Consolas" w:cs="Courier New"/>
@@ -4576,9 +4627,45 @@
           <w:szCs w:val="24"/>
           <w:lang w:val="pt-BR"/>
         </w:rPr>
-        <w:t>columreverse</w:t>
+        <w:t>colum</w:t>
+      </w:r>
+      <w:r>
+        <w:rPr>
+          <w:rFonts w:ascii="Arial" w:eastAsia="Times New Roman" w:hAnsi="Arial" w:cs="Arial"/>
+          <w:i/>
+          <w:color w:val="000000" w:themeColor="text1"/>
+          <w:spacing w:val="-1"/>
+          <w:sz w:val="24"/>
+          <w:szCs w:val="24"/>
+          <w:lang w:val="pt-BR"/>
+        </w:rPr>
+        <w:t>n</w:t>
       </w:r>
       <w:proofErr w:type="spellEnd"/>
+      <w:r>
+        <w:rPr>
+          <w:rFonts w:ascii="Arial" w:eastAsia="Times New Roman" w:hAnsi="Arial" w:cs="Arial"/>
+          <w:i/>
+          <w:color w:val="000000" w:themeColor="text1"/>
+          <w:spacing w:val="-1"/>
+          <w:sz w:val="24"/>
+          <w:szCs w:val="24"/>
+          <w:lang w:val="pt-BR"/>
+        </w:rPr>
+        <w:t>-</w:t>
+      </w:r>
+      <w:r>
+        <w:rPr>
+          <w:rFonts w:ascii="Arial" w:eastAsia="Times New Roman" w:hAnsi="Arial" w:cs="Arial"/>
+          <w:i/>
+          <w:color w:val="000000" w:themeColor="text1"/>
+          <w:spacing w:val="-1"/>
+          <w:sz w:val="24"/>
+          <w:szCs w:val="24"/>
+          <w:lang w:val="pt-BR"/>
+        </w:rPr>
+        <w:t>reverse</w:t>
+      </w:r>
       <w:r>
         <w:rPr>
           <w:rFonts w:ascii="Arial" w:eastAsia="Times New Roman" w:hAnsi="Arial" w:cs="Arial"/>
@@ -5054,17 +5141,15 @@
           <w:sz w:val="24"/>
           <w:szCs w:val="24"/>
           <w:u w:val="single"/>
-          <w:lang w:val="pt-BR"/>
-        </w:rPr>
-      </w:pPr>
-      <w:r>
-        <w:rPr>
-          <w:rFonts w:ascii="Arial" w:eastAsia="Times New Roman" w:hAnsi="Arial" w:cs="Arial"/>
-          <w:color w:val="333333"/>
-          <w:spacing w:val="-1"/>
-          <w:sz w:val="24"/>
-          <w:szCs w:val="24"/>
-          <w:lang w:val="pt-BR"/>
+        </w:rPr>
+      </w:pPr>
+      <w:r>
+        <w:rPr>
+          <w:rFonts w:ascii="Arial" w:eastAsia="Times New Roman" w:hAnsi="Arial" w:cs="Arial"/>
+          <w:color w:val="333333"/>
+          <w:spacing w:val="-1"/>
+          <w:sz w:val="24"/>
+          <w:szCs w:val="24"/>
         </w:rPr>
         <w:t>}</w:t>
       </w:r>
@@ -5082,31 +5167,28 @@
           <w:spacing w:val="-1"/>
           <w:sz w:val="24"/>
           <w:szCs w:val="24"/>
-          <w:lang w:val="pt-BR"/>
-        </w:rPr>
-      </w:pPr>
-    </w:p>
-    <w:p>
-      <w:pPr>
-        <w:shd w:val="clear" w:color="auto" w:fill="FFFFFF"/>
-        <w:spacing w:after="0" w:line="240" w:lineRule="auto"/>
-        <w:rPr>
-          <w:rFonts w:ascii="Arial" w:eastAsia="Times New Roman" w:hAnsi="Arial" w:cs="Arial"/>
-          <w:color w:val="333333"/>
-          <w:spacing w:val="-1"/>
-          <w:sz w:val="24"/>
-          <w:szCs w:val="24"/>
-          <w:lang w:val="pt-BR"/>
-        </w:rPr>
-      </w:pPr>
-      <w:r>
-        <w:rPr>
-          <w:rFonts w:ascii="Arial" w:eastAsia="Times New Roman" w:hAnsi="Arial" w:cs="Arial"/>
-          <w:color w:val="333333"/>
-          <w:spacing w:val="-1"/>
-          <w:sz w:val="24"/>
-          <w:szCs w:val="24"/>
-          <w:lang w:val="pt-BR"/>
+        </w:rPr>
+      </w:pPr>
+    </w:p>
+    <w:p>
+      <w:pPr>
+        <w:shd w:val="clear" w:color="auto" w:fill="FFFFFF"/>
+        <w:spacing w:after="0" w:line="240" w:lineRule="auto"/>
+        <w:rPr>
+          <w:rFonts w:ascii="Arial" w:eastAsia="Times New Roman" w:hAnsi="Arial" w:cs="Arial"/>
+          <w:color w:val="333333"/>
+          <w:spacing w:val="-1"/>
+          <w:sz w:val="24"/>
+          <w:szCs w:val="24"/>
+        </w:rPr>
+      </w:pPr>
+      <w:r>
+        <w:rPr>
+          <w:rFonts w:ascii="Arial" w:eastAsia="Times New Roman" w:hAnsi="Arial" w:cs="Arial"/>
+          <w:color w:val="333333"/>
+          <w:spacing w:val="-1"/>
+          <w:sz w:val="24"/>
+          <w:szCs w:val="24"/>
         </w:rPr>
         <w:t>.container {</w:t>
       </w:r>
@@ -5130,7 +5212,6 @@
           <w:spacing w:val="-1"/>
           <w:sz w:val="24"/>
           <w:szCs w:val="24"/>
-          <w:lang w:val="pt-BR"/>
         </w:rPr>
         <w:tab/>
       </w:r>
@@ -5216,22 +5297,18 @@
           <w:sz w:val="24"/>
           <w:szCs w:val="24"/>
           <w:u w:val="single"/>
-          <w:lang w:val="pt-BR"/>
-        </w:rPr>
-      </w:pPr>
-      <w:r>
-        <w:rPr>
-          <w:rFonts w:ascii="Arial" w:eastAsia="Times New Roman" w:hAnsi="Arial" w:cs="Arial"/>
-          <w:color w:val="333333"/>
-          <w:spacing w:val="-1"/>
-          <w:sz w:val="24"/>
-          <w:szCs w:val="24"/>
-          <w:lang w:val="pt-BR"/>
+        </w:rPr>
+      </w:pPr>
+      <w:r>
+        <w:rPr>
+          <w:rFonts w:ascii="Arial" w:eastAsia="Times New Roman" w:hAnsi="Arial" w:cs="Arial"/>
+          <w:color w:val="333333"/>
+          <w:spacing w:val="-1"/>
+          <w:sz w:val="24"/>
+          <w:szCs w:val="24"/>
         </w:rPr>
         <w:t>}</w:t>
       </w:r>
-      <w:bookmarkStart w:id="0" w:name="_GoBack"/>
-      <w:bookmarkEnd w:id="0"/>
     </w:p>
     <w:p>
       <w:pPr>
@@ -5246,31 +5323,28 @@
           <w:spacing w:val="-1"/>
           <w:sz w:val="24"/>
           <w:szCs w:val="24"/>
-          <w:lang w:val="pt-BR"/>
-        </w:rPr>
-      </w:pPr>
-    </w:p>
-    <w:p>
-      <w:pPr>
-        <w:shd w:val="clear" w:color="auto" w:fill="FFFFFF"/>
-        <w:spacing w:after="0" w:line="240" w:lineRule="auto"/>
-        <w:rPr>
-          <w:rFonts w:ascii="Arial" w:eastAsia="Times New Roman" w:hAnsi="Arial" w:cs="Arial"/>
-          <w:color w:val="333333"/>
-          <w:spacing w:val="-1"/>
-          <w:sz w:val="24"/>
-          <w:szCs w:val="24"/>
-          <w:lang w:val="pt-BR"/>
-        </w:rPr>
-      </w:pPr>
-      <w:r>
-        <w:rPr>
-          <w:rFonts w:ascii="Arial" w:eastAsia="Times New Roman" w:hAnsi="Arial" w:cs="Arial"/>
-          <w:color w:val="333333"/>
-          <w:spacing w:val="-1"/>
-          <w:sz w:val="24"/>
-          <w:szCs w:val="24"/>
-          <w:lang w:val="pt-BR"/>
+        </w:rPr>
+      </w:pPr>
+    </w:p>
+    <w:p>
+      <w:pPr>
+        <w:shd w:val="clear" w:color="auto" w:fill="FFFFFF"/>
+        <w:spacing w:after="0" w:line="240" w:lineRule="auto"/>
+        <w:rPr>
+          <w:rFonts w:ascii="Arial" w:eastAsia="Times New Roman" w:hAnsi="Arial" w:cs="Arial"/>
+          <w:color w:val="333333"/>
+          <w:spacing w:val="-1"/>
+          <w:sz w:val="24"/>
+          <w:szCs w:val="24"/>
+        </w:rPr>
+      </w:pPr>
+      <w:r>
+        <w:rPr>
+          <w:rFonts w:ascii="Arial" w:eastAsia="Times New Roman" w:hAnsi="Arial" w:cs="Arial"/>
+          <w:color w:val="333333"/>
+          <w:spacing w:val="-1"/>
+          <w:sz w:val="24"/>
+          <w:szCs w:val="24"/>
         </w:rPr>
         <w:t>.container {</w:t>
       </w:r>
@@ -5294,7 +5368,6 @@
           <w:spacing w:val="-1"/>
           <w:sz w:val="24"/>
           <w:szCs w:val="24"/>
-          <w:lang w:val="pt-BR"/>
         </w:rPr>
         <w:tab/>
       </w:r>
@@ -5414,17 +5487,15 @@
           <w:spacing w:val="-1"/>
           <w:sz w:val="24"/>
           <w:szCs w:val="24"/>
-          <w:lang w:val="pt-BR"/>
-        </w:rPr>
-      </w:pPr>
-      <w:r>
-        <w:rPr>
-          <w:rFonts w:ascii="Arial" w:eastAsia="Times New Roman" w:hAnsi="Arial" w:cs="Arial"/>
-          <w:color w:val="333333"/>
-          <w:spacing w:val="-1"/>
-          <w:sz w:val="24"/>
-          <w:szCs w:val="24"/>
-          <w:lang w:val="pt-BR"/>
+        </w:rPr>
+      </w:pPr>
+      <w:r>
+        <w:rPr>
+          <w:rFonts w:ascii="Arial" w:eastAsia="Times New Roman" w:hAnsi="Arial" w:cs="Arial"/>
+          <w:color w:val="333333"/>
+          <w:spacing w:val="-1"/>
+          <w:sz w:val="24"/>
+          <w:szCs w:val="24"/>
         </w:rPr>
         <w:t>}</w:t>
       </w:r>
@@ -5442,31 +5513,28 @@
           <w:spacing w:val="-1"/>
           <w:sz w:val="24"/>
           <w:szCs w:val="24"/>
-          <w:lang w:val="pt-BR"/>
-        </w:rPr>
-      </w:pPr>
-    </w:p>
-    <w:p>
-      <w:pPr>
-        <w:shd w:val="clear" w:color="auto" w:fill="FFFFFF"/>
-        <w:spacing w:after="0" w:line="240" w:lineRule="auto"/>
-        <w:rPr>
-          <w:rFonts w:ascii="Arial" w:eastAsia="Times New Roman" w:hAnsi="Arial" w:cs="Arial"/>
-          <w:color w:val="333333"/>
-          <w:spacing w:val="-1"/>
-          <w:sz w:val="24"/>
-          <w:szCs w:val="24"/>
-          <w:lang w:val="pt-BR"/>
-        </w:rPr>
-      </w:pPr>
-      <w:r>
-        <w:rPr>
-          <w:rFonts w:ascii="Arial" w:eastAsia="Times New Roman" w:hAnsi="Arial" w:cs="Arial"/>
-          <w:color w:val="333333"/>
-          <w:spacing w:val="-1"/>
-          <w:sz w:val="24"/>
-          <w:szCs w:val="24"/>
-          <w:lang w:val="pt-BR"/>
+        </w:rPr>
+      </w:pPr>
+    </w:p>
+    <w:p>
+      <w:pPr>
+        <w:shd w:val="clear" w:color="auto" w:fill="FFFFFF"/>
+        <w:spacing w:after="0" w:line="240" w:lineRule="auto"/>
+        <w:rPr>
+          <w:rFonts w:ascii="Arial" w:eastAsia="Times New Roman" w:hAnsi="Arial" w:cs="Arial"/>
+          <w:color w:val="333333"/>
+          <w:spacing w:val="-1"/>
+          <w:sz w:val="24"/>
+          <w:szCs w:val="24"/>
+        </w:rPr>
+      </w:pPr>
+      <w:r>
+        <w:rPr>
+          <w:rFonts w:ascii="Arial" w:eastAsia="Times New Roman" w:hAnsi="Arial" w:cs="Arial"/>
+          <w:color w:val="333333"/>
+          <w:spacing w:val="-1"/>
+          <w:sz w:val="24"/>
+          <w:szCs w:val="24"/>
         </w:rPr>
         <w:t>.container {</w:t>
       </w:r>
@@ -5490,7 +5558,6 @@
           <w:spacing w:val="-1"/>
           <w:sz w:val="24"/>
           <w:szCs w:val="24"/>
-          <w:lang w:val="pt-BR"/>
         </w:rPr>
         <w:tab/>
       </w:r>
@@ -5620,6 +5687,8 @@
           <w:lang w:val="pt-BR"/>
         </w:rPr>
       </w:pPr>
+      <w:bookmarkStart w:id="0" w:name="_GoBack"/>
+      <w:bookmarkEnd w:id="0"/>
     </w:p>
     <w:p>
       <w:pPr>
@@ -6265,7 +6334,6 @@
           <w:szCs w:val="24"/>
           <w:lang w:val="pt-BR"/>
         </w:rPr>
-        <w:lastRenderedPageBreak/>
         <w:t>.item</w:t>
       </w:r>
       <w:proofErr w:type="gramEnd"/>

</xml_diff>